<commit_message>
Added Half the Worksheets
</commit_message>
<xml_diff>
--- a/_site/worksheets/motivenames.docx
+++ b/_site/worksheets/motivenames.docx
@@ -11,21 +11,148 @@
       </w:r>
     </w:p>
     <w:p>
+      <w:pPr>
+        <w:sectPr>
+          <w:headerReference w:type="even" r:id="rId8"/>
+          <w:headerReference w:type="default" r:id="rId9"/>
+          <w:footerReference w:type="even" r:id="rId10"/>
+          <w:footerReference w:type="default" r:id="rId11"/>
+          <w:headerReference w:type="first" r:id="rId12"/>
+          <w:footerReference w:type="first" r:id="rId13"/>
+          <w:type w:val="oddPage"/>
+          <w:pgSz w:w="12240" w:h="15840"/>
+          <w:pgMar w:top="1440" w:right="1440" w:bottom="1440" w:left="1440" w:header="864" w:footer="432" w:gutter="0"/>
+          <w:cols w:space="720"/>
+          <w:docGrid w:linePitch="360"/>
+        </w:sectPr>
+      </w:pPr>
       <w:r>
-        <w:t xml:space="preserve">Match each motive with </w:t>
+        <w:t>Match each motive with it</w:t>
       </w:r>
-      <w:proofErr w:type="spellStart"/>
-      <w:proofErr w:type="gramStart"/>
       <w:r>
-        <w:t>it’s</w:t>
-      </w:r>
-      <w:proofErr w:type="spellEnd"/>
-      <w:proofErr w:type="gramEnd"/>
-      <w:r>
-        <w:t xml:space="preserve"> variation. You can simply draw a line between the two. As a bonus, write down the ways in which it was varied.</w:t>
+        <w:t>s variation. You can simply draw a line between the two. As a bonus, write down the ways in which it was varied.</w:t>
       </w:r>
     </w:p>
     <w:p>
+      <w:r>
+        <w:rPr>
+          <w:noProof/>
+        </w:rPr>
+        <w:drawing>
+          <wp:inline distT="0" distB="0" distL="0" distR="0" wp14:anchorId="2028A9AE" wp14:editId="7A9BCAEA">
+            <wp:extent cx="2743200" cy="4370600"/>
+            <wp:effectExtent l="0" t="0" r="0" b="0"/>
+            <wp:docPr id="4" name="Picture 4"/>
+            <wp:cNvGraphicFramePr>
+              <a:graphicFrameLocks xmlns:a="http://schemas.openxmlformats.org/drawingml/2006/main" noChangeAspect="1"/>
+            </wp:cNvGraphicFramePr>
+            <a:graphic xmlns:a="http://schemas.openxmlformats.org/drawingml/2006/main">
+              <a:graphicData uri="http://schemas.openxmlformats.org/drawingml/2006/picture">
+                <pic:pic xmlns:pic="http://schemas.openxmlformats.org/drawingml/2006/picture">
+                  <pic:nvPicPr>
+                    <pic:cNvPr id="4" name="motiveNames2.png"/>
+                    <pic:cNvPicPr/>
+                  </pic:nvPicPr>
+                  <pic:blipFill rotWithShape="1">
+                    <a:blip r:embed="rId14" cstate="print">
+                      <a:extLst>
+                        <a:ext uri="{28A0092B-C50C-407E-A947-70E740481C1C}">
+                          <a14:useLocalDpi xmlns:a14="http://schemas.microsoft.com/office/drawing/2010/main" val="0"/>
+                        </a:ext>
+                      </a:extLst>
+                    </a:blip>
+                    <a:srcRect t="12752" r="53058" b="29459"/>
+                    <a:stretch/>
+                  </pic:blipFill>
+                  <pic:spPr bwMode="auto">
+                    <a:xfrm>
+                      <a:off x="0" y="0"/>
+                      <a:ext cx="2743200" cy="4370600"/>
+                    </a:xfrm>
+                    <a:prstGeom prst="rect">
+                      <a:avLst/>
+                    </a:prstGeom>
+                    <a:ln>
+                      <a:noFill/>
+                    </a:ln>
+                    <a:extLst>
+                      <a:ext uri="{53640926-AAD7-44D8-BBD7-CCE9431645EC}">
+                        <a14:shadowObscured xmlns:a14="http://schemas.microsoft.com/office/drawing/2010/main"/>
+                      </a:ext>
+                    </a:extLst>
+                  </pic:spPr>
+                </pic:pic>
+              </a:graphicData>
+            </a:graphic>
+          </wp:inline>
+        </w:drawing>
+      </w:r>
+    </w:p>
+    <w:p>
+      <w:r>
+        <w:rPr>
+          <w:noProof/>
+        </w:rPr>
+        <w:drawing>
+          <wp:inline distT="0" distB="0" distL="0" distR="0" wp14:anchorId="2D157D6C" wp14:editId="0D7F4F46">
+            <wp:extent cx="2742358" cy="4351605"/>
+            <wp:effectExtent l="0" t="0" r="1270" b="5080"/>
+            <wp:docPr id="3" name="Picture 3"/>
+            <wp:cNvGraphicFramePr>
+              <a:graphicFrameLocks xmlns:a="http://schemas.openxmlformats.org/drawingml/2006/main" noChangeAspect="1"/>
+            </wp:cNvGraphicFramePr>
+            <a:graphic xmlns:a="http://schemas.openxmlformats.org/drawingml/2006/main">
+              <a:graphicData uri="http://schemas.openxmlformats.org/drawingml/2006/picture">
+                <pic:pic xmlns:pic="http://schemas.openxmlformats.org/drawingml/2006/picture">
+                  <pic:nvPicPr>
+                    <pic:cNvPr id="3" name="motiveNames1.png"/>
+                    <pic:cNvPicPr/>
+                  </pic:nvPicPr>
+                  <pic:blipFill rotWithShape="1">
+                    <a:blip r:embed="rId15" cstate="print">
+                      <a:extLst>
+                        <a:ext uri="{28A0092B-C50C-407E-A947-70E740481C1C}">
+                          <a14:useLocalDpi xmlns:a14="http://schemas.microsoft.com/office/drawing/2010/main" val="0"/>
+                        </a:ext>
+                      </a:extLst>
+                    </a:blip>
+                    <a:srcRect t="12723" r="53058" b="29722"/>
+                    <a:stretch/>
+                  </pic:blipFill>
+                  <pic:spPr bwMode="auto">
+                    <a:xfrm>
+                      <a:off x="0" y="0"/>
+                      <a:ext cx="2743200" cy="4352941"/>
+                    </a:xfrm>
+                    <a:prstGeom prst="rect">
+                      <a:avLst/>
+                    </a:prstGeom>
+                    <a:ln>
+                      <a:noFill/>
+                    </a:ln>
+                    <a:extLst>
+                      <a:ext uri="{53640926-AAD7-44D8-BBD7-CCE9431645EC}">
+                        <a14:shadowObscured xmlns:a14="http://schemas.microsoft.com/office/drawing/2010/main"/>
+                      </a:ext>
+                    </a:extLst>
+                  </pic:spPr>
+                </pic:pic>
+              </a:graphicData>
+            </a:graphic>
+          </wp:inline>
+        </w:drawing>
+      </w:r>
+    </w:p>
+    <w:p>
+      <w:pPr>
+        <w:sectPr>
+          <w:type w:val="continuous"/>
+          <w:pgSz w:w="12240" w:h="15840"/>
+          <w:pgMar w:top="1440" w:right="1440" w:bottom="1440" w:left="1440" w:header="864" w:footer="432" w:gutter="0"/>
+          <w:cols w:num="2" w:space="720"/>
+          <w:docGrid w:linePitch="360"/>
+        </w:sectPr>
+      </w:pPr>
       <w:bookmarkStart w:id="0" w:name="_GoBack"/>
       <w:bookmarkEnd w:id="0"/>
     </w:p>
@@ -76,7 +203,7 @@
                     <pic:cNvPicPr/>
                   </pic:nvPicPr>
                   <pic:blipFill rotWithShape="1">
-                    <a:blip r:embed="rId8">
+                    <a:blip r:embed="rId16">
                       <a:extLst>
                         <a:ext uri="{28A0092B-C50C-407E-A947-70E740481C1C}">
                           <a14:useLocalDpi xmlns:a14="http://schemas.microsoft.com/office/drawing/2010/main" val="0"/>
@@ -155,7 +282,7 @@
                     <pic:cNvPicPr/>
                   </pic:nvPicPr>
                   <pic:blipFill rotWithShape="1">
-                    <a:blip r:embed="rId9">
+                    <a:blip r:embed="rId17">
                       <a:extLst>
                         <a:ext uri="{28A0092B-C50C-407E-A947-70E740481C1C}">
                           <a14:useLocalDpi xmlns:a14="http://schemas.microsoft.com/office/drawing/2010/main" val="0"/>
@@ -190,13 +317,7 @@
       </w:r>
     </w:p>
     <w:sectPr>
-      <w:headerReference w:type="even" r:id="rId10"/>
-      <w:headerReference w:type="default" r:id="rId11"/>
-      <w:footerReference w:type="even" r:id="rId12"/>
-      <w:footerReference w:type="default" r:id="rId13"/>
-      <w:headerReference w:type="first" r:id="rId14"/>
-      <w:footerReference w:type="first" r:id="rId15"/>
-      <w:type w:val="oddPage"/>
+      <w:type w:val="continuous"/>
       <w:pgSz w:w="12240" w:h="15840"/>
       <w:pgMar w:top="1440" w:right="1440" w:bottom="1440" w:left="1440" w:header="864" w:footer="432" w:gutter="0"/>
       <w:cols w:space="720"/>
@@ -2547,7 +2668,7 @@
 </file>
 
 <file path=customXml/itemProps1.xml><?xml version="1.0" encoding="utf-8"?>
-<ds:datastoreItem xmlns:ds="http://schemas.openxmlformats.org/officeDocument/2006/customXml" ds:itemID="{D91E3C2A-D938-EE40-8DCF-694D28C08AA2}">
+<ds:datastoreItem xmlns:ds="http://schemas.openxmlformats.org/officeDocument/2006/customXml" ds:itemID="{55AD127C-FD87-C54B-B6B1-832CAC909AF2}">
   <ds:schemaRefs>
     <ds:schemaRef ds:uri="http://schemas.openxmlformats.org/officeDocument/2006/bibliography"/>
   </ds:schemaRefs>

</xml_diff>